<commit_message>
Updated review comments for Getting started for PIC32MZ, SAME70, SAME54. MH3-24130
</commit_message>
<xml_diff>
--- a/Getting Started with the Microchip Curiosity PIC32MZEF 2.0.docx
+++ b/Getting Started with the Microchip Curiosity PIC32MZEF 2.0.docx
@@ -32,12 +32,19 @@
         </w:rPr>
         <w:t>Curiosity PIC32MZEF 2.0</w:t>
       </w:r>
-    </w:p>
-    <w:p>
-      <w:pPr>
-        <w:shd w:val="clear" w:color="auto" w:fill="FFFFFF"/>
-        <w:spacing w:before="240" w:after="240" w:line="240" w:lineRule="auto"/>
-        <w:outlineLvl w:val="1"/>
+      <w:r>
+        <w:rPr>
+          <w:b/>
+          <w:bCs/>
+          <w:sz w:val="32"/>
+          <w:szCs w:val="32"/>
+          <w:u w:val="single"/>
+        </w:rPr>
+        <w:t xml:space="preserve"> (Wired)</w:t>
+      </w:r>
+    </w:p>
+    <w:p>
+      <w:pPr>
         <w:rPr>
           <w:rFonts w:ascii="Helvetica" w:eastAsia="Times New Roman" w:hAnsi="Helvetica" w:cs="Helvetica"/>
           <w:color w:val="444444"/>
@@ -52,18 +59,17 @@
           <w:sz w:val="24"/>
           <w:szCs w:val="24"/>
         </w:rPr>
-        <w:t>This tutorial provides instructions for getting started with the Microchip Curiosity PIC32MZ EF 2.0. If you do not have the Microchip Curiosity PIC32MZ EF 2.0 bundle, visit the AWS Partner Device Catalog to purchase one from our partner. The bundle includes the following items</w:t>
-      </w:r>
-    </w:p>
-    <w:p>
-      <w:pPr>
+        <w:t>This tutorial provides instructions for getting started with the Microchip Curiosity PIC32MZ EF 2.0</w:t>
+      </w:r>
+      <w:r>
         <w:rPr>
           <w:rFonts w:ascii="Helvetica" w:eastAsia="Times New Roman" w:hAnsi="Helvetica" w:cs="Helvetica"/>
           <w:color w:val="444444"/>
           <w:sz w:val="24"/>
           <w:szCs w:val="24"/>
         </w:rPr>
-      </w:pPr>
+        <w:t xml:space="preserve"> Board</w:t>
+      </w:r>
       <w:r>
         <w:rPr>
           <w:rFonts w:ascii="Helvetica" w:eastAsia="Times New Roman" w:hAnsi="Helvetica" w:cs="Helvetica"/>
@@ -71,10 +77,39 @@
           <w:sz w:val="24"/>
           <w:szCs w:val="24"/>
         </w:rPr>
-        <w:t xml:space="preserve">The bundle includes the following items: </w:t>
-      </w:r>
-    </w:p>
-    <w:p>
+        <w:t xml:space="preserve">. </w:t>
+      </w:r>
+      <w:r>
+        <w:rPr>
+          <w:rFonts w:ascii="Helvetica" w:eastAsia="Times New Roman" w:hAnsi="Helvetica" w:cs="Helvetica"/>
+          <w:color w:val="444444"/>
+          <w:sz w:val="24"/>
+          <w:szCs w:val="24"/>
+        </w:rPr>
+        <w:t>If you do not have the</w:t>
+      </w:r>
+      <w:r>
+        <w:rPr>
+          <w:rFonts w:ascii="Helvetica" w:eastAsia="Times New Roman" w:hAnsi="Helvetica" w:cs="Helvetica"/>
+          <w:color w:val="444444"/>
+          <w:sz w:val="24"/>
+          <w:szCs w:val="24"/>
+        </w:rPr>
+        <w:t xml:space="preserve"> following components</w:t>
+      </w:r>
+      <w:r>
+        <w:rPr>
+          <w:rFonts w:ascii="Helvetica" w:eastAsia="Times New Roman" w:hAnsi="Helvetica" w:cs="Helvetica"/>
+          <w:color w:val="444444"/>
+          <w:sz w:val="24"/>
+          <w:szCs w:val="24"/>
+        </w:rPr>
+        <w:t xml:space="preserve">, visit the AWS Partner Device Catalog to purchase one from our partner. </w:t>
+      </w:r>
+    </w:p>
+    <w:p>
+      <w:bookmarkStart w:id="0" w:name="_GoBack"/>
+      <w:bookmarkEnd w:id="0"/>
       <w:r>
         <w:t xml:space="preserve">• </w:t>
       </w:r>
@@ -95,19 +130,11 @@
         <w:t xml:space="preserve">• </w:t>
       </w:r>
       <w:hyperlink r:id="rId9" w:history="1">
-        <w:proofErr w:type="spellStart"/>
         <w:r>
           <w:rPr>
             <w:rStyle w:val="Hyperlink"/>
           </w:rPr>
-          <w:t>MikroElectronika</w:t>
-        </w:r>
-        <w:proofErr w:type="spellEnd"/>
-        <w:r>
-          <w:rPr>
-            <w:rStyle w:val="Hyperlink"/>
-          </w:rPr>
-          <w:t xml:space="preserve"> USB UART click Board</w:t>
+          <w:t>MikroElectronika USB UART click Board</w:t>
         </w:r>
       </w:hyperlink>
       <w:r>
@@ -186,7 +213,7 @@
           <w:rFonts w:ascii="Helvetica" w:hAnsi="Helvetica" w:cs="Helvetica"/>
           <w:color w:val="444444"/>
         </w:rPr>
-        <w:t>To get started with Amazon FreeRTOS, you need an AWS account, an IAM user with permission to access AWS IoT and Amazon FreeRTOS cloud services, and you need one of the supported hardware platforms. You also need to download Amazon FreeRTOS and configure your board's Amazon FreeRTOS demo project to work with AWS IoT. The following sections walk you through these requirements.</w:t>
+        <w:t>To get started with Amazon FreeRTOS, you need an AWS account, an IAM user with permission to access AWS IoT and Amazon FreeRTOS cloud services, and one of the supported hardware platforms. You also need to download Amazon FreeRTOS and configure your board's Amazon FreeRTOS demo project to work with AWS IoT. The following sections walk you through these requirements.</w:t>
       </w:r>
     </w:p>
     <w:p>
@@ -261,21 +288,12 @@
         <w:t xml:space="preserve">From the </w:t>
       </w:r>
       <w:hyperlink r:id="rId13" w:history="1">
-        <w:proofErr w:type="spellStart"/>
         <w:r>
           <w:rPr>
             <w:rStyle w:val="Hyperlink"/>
             <w:rFonts w:ascii="Helvetica" w:hAnsi="Helvetica" w:cs="Helvetica"/>
           </w:rPr>
-          <w:t>MicrochipTech</w:t>
-        </w:r>
-        <w:proofErr w:type="spellEnd"/>
-        <w:r>
-          <w:rPr>
-            <w:rStyle w:val="Hyperlink"/>
-            <w:rFonts w:ascii="Helvetica" w:hAnsi="Helvetica" w:cs="Helvetica"/>
-          </w:rPr>
-          <w:t xml:space="preserve"> repository</w:t>
+          <w:t>MicrochipTech repository</w:t>
         </w:r>
       </w:hyperlink>
       <w:r>
@@ -290,23 +308,28 @@
           <w:rFonts w:ascii="Helvetica" w:hAnsi="Helvetica" w:cs="Helvetica"/>
           <w:color w:val="444444"/>
         </w:rPr>
-        <w:t>amazon-</w:t>
-      </w:r>
-      <w:proofErr w:type="spellStart"/>
-      <w:r>
-        <w:rPr>
-          <w:rFonts w:ascii="Helvetica" w:hAnsi="Helvetica" w:cs="Helvetica"/>
-          <w:color w:val="444444"/>
-        </w:rPr>
-        <w:t>freertos</w:t>
-      </w:r>
-      <w:proofErr w:type="spellEnd"/>
-      <w:r>
-        <w:rPr>
-          <w:rFonts w:ascii="Helvetica" w:hAnsi="Helvetica" w:cs="Helvetica"/>
-          <w:color w:val="444444"/>
-        </w:rPr>
-        <w:t xml:space="preserve"> repository.  </w:t>
+        <w:t>amazon-freertos</w:t>
+      </w:r>
+      <w:r>
+        <w:rPr>
+          <w:rFonts w:ascii="Helvetica" w:hAnsi="Helvetica" w:cs="Helvetica"/>
+          <w:color w:val="444444"/>
+        </w:rPr>
+        <w:t xml:space="preserve"> repository</w:t>
+      </w:r>
+      <w:r>
+        <w:rPr>
+          <w:rFonts w:ascii="Helvetica" w:hAnsi="Helvetica" w:cs="Helvetica"/>
+          <w:color w:val="444444"/>
+        </w:rPr>
+        <w:t>(mchpdev branch)</w:t>
+      </w:r>
+      <w:r>
+        <w:rPr>
+          <w:rFonts w:ascii="Helvetica" w:hAnsi="Helvetica" w:cs="Helvetica"/>
+          <w:color w:val="444444"/>
+        </w:rPr>
+        <w:t xml:space="preserve">.  </w:t>
       </w:r>
       <w:r>
         <w:rPr>
@@ -323,29 +346,7 @@
           <w:iCs/>
           <w:color w:val="FF0000"/>
         </w:rPr>
-        <w:t>&lt;amazon-</w:t>
-      </w:r>
-      <w:proofErr w:type="spellStart"/>
-      <w:r>
-        <w:rPr>
-          <w:rStyle w:val="HTMLCode"/>
-          <w:rFonts w:ascii="Consolas" w:hAnsi="Consolas" w:cs="Consolas"/>
-          <w:i/>
-          <w:iCs/>
-          <w:color w:val="FF0000"/>
-        </w:rPr>
-        <w:t>freertos</w:t>
-      </w:r>
-      <w:proofErr w:type="spellEnd"/>
-      <w:r>
-        <w:rPr>
-          <w:rStyle w:val="HTMLCode"/>
-          <w:rFonts w:ascii="Consolas" w:hAnsi="Consolas" w:cs="Consolas"/>
-          <w:i/>
-          <w:iCs/>
-          <w:color w:val="FF0000"/>
-        </w:rPr>
-        <w:t>&gt;</w:t>
+        <w:t>&lt;amazon-freertos&gt;</w:t>
       </w:r>
       <w:r>
         <w:rPr>
@@ -486,7 +487,6 @@
           <w:sz w:val="27"/>
           <w:szCs w:val="27"/>
         </w:rPr>
-        <w:lastRenderedPageBreak/>
         <w:t>Overview</w:t>
       </w:r>
     </w:p>
@@ -508,6 +508,7 @@
           <w:sz w:val="24"/>
           <w:szCs w:val="24"/>
         </w:rPr>
+        <w:lastRenderedPageBreak/>
         <w:t>This tutorial contains instructions for the following getting started steps:</w:t>
       </w:r>
     </w:p>
@@ -695,39 +696,7 @@
           <w:rFonts w:ascii="Helvetica" w:hAnsi="Helvetica" w:cs="Helvetica"/>
           <w:color w:val="444444"/>
         </w:rPr>
-        <w:t xml:space="preserve">Connect the </w:t>
-      </w:r>
-      <w:proofErr w:type="spellStart"/>
-      <w:r>
-        <w:rPr>
-          <w:rFonts w:ascii="Helvetica" w:hAnsi="Helvetica" w:cs="Helvetica"/>
-          <w:color w:val="444444"/>
-        </w:rPr>
-        <w:t>MikroElectronika</w:t>
-      </w:r>
-      <w:proofErr w:type="spellEnd"/>
-      <w:r>
-        <w:rPr>
-          <w:rFonts w:ascii="Helvetica" w:hAnsi="Helvetica" w:cs="Helvetica"/>
-          <w:color w:val="444444"/>
-        </w:rPr>
-        <w:t xml:space="preserve"> USB UART click Board to the </w:t>
-      </w:r>
-      <w:proofErr w:type="spellStart"/>
-      <w:r>
-        <w:rPr>
-          <w:rFonts w:ascii="Helvetica" w:hAnsi="Helvetica" w:cs="Helvetica"/>
-          <w:color w:val="444444"/>
-        </w:rPr>
-        <w:t>microBUS</w:t>
-      </w:r>
-      <w:proofErr w:type="spellEnd"/>
-      <w:r>
-        <w:rPr>
-          <w:rFonts w:ascii="Helvetica" w:hAnsi="Helvetica" w:cs="Helvetica"/>
-          <w:color w:val="444444"/>
-        </w:rPr>
-        <w:t xml:space="preserve"> 1 connector on the Microchip 2.0 Curiosity PIC32MZ EF 2.0.</w:t>
+        <w:t>Connect the MikroElectronika USB UART click Board to the microBUS 1 connector on the Microchip 2.0 Curiosity PIC32MZ EF 2.0.</w:t>
       </w:r>
     </w:p>
     <w:p>
@@ -771,23 +740,7 @@
           <w:rFonts w:ascii="Helvetica" w:hAnsi="Helvetica" w:cs="Helvetica"/>
           <w:color w:val="444444"/>
         </w:rPr>
-        <w:t xml:space="preserve">Connect the </w:t>
-      </w:r>
-      <w:proofErr w:type="spellStart"/>
-      <w:r>
-        <w:rPr>
-          <w:rFonts w:ascii="Helvetica" w:hAnsi="Helvetica" w:cs="Helvetica"/>
-          <w:color w:val="444444"/>
-        </w:rPr>
-        <w:t>MikroElectronika</w:t>
-      </w:r>
-      <w:proofErr w:type="spellEnd"/>
-      <w:r>
-        <w:rPr>
-          <w:rFonts w:ascii="Helvetica" w:hAnsi="Helvetica" w:cs="Helvetica"/>
-          <w:color w:val="444444"/>
-        </w:rPr>
-        <w:t xml:space="preserve"> USB UART click Board to your computer using a USB A to USB mini-B cable.</w:t>
+        <w:t>Connect the MikroElectronika USB UART click Board to your computer using a USB A to USB mini-B cable.</w:t>
       </w:r>
     </w:p>
     <w:p>
@@ -1093,6 +1046,7 @@
           <w:rFonts w:ascii="Helvetica" w:hAnsi="Helvetica" w:cs="Helvetica"/>
           <w:color w:val="444444"/>
         </w:rPr>
+        <w:lastRenderedPageBreak/>
         <w:t>Install the MPLAB XC32 Compiler:</w:t>
       </w:r>
     </w:p>
@@ -1234,17 +1188,8 @@
           <w:rFonts w:ascii="Helvetica" w:hAnsi="Helvetica" w:cs="Helvetica"/>
           <w:color w:val="444444"/>
         </w:rPr>
-        <w:t xml:space="preserve">Data: 8 </w:t>
-      </w:r>
-      <w:proofErr w:type="gramStart"/>
-      <w:r>
-        <w:rPr>
-          <w:rFonts w:ascii="Helvetica" w:hAnsi="Helvetica" w:cs="Helvetica"/>
-          <w:color w:val="444444"/>
-        </w:rPr>
-        <w:t>bit</w:t>
-      </w:r>
-      <w:proofErr w:type="gramEnd"/>
+        <w:t>Data: 8 bit</w:t>
+      </w:r>
     </w:p>
     <w:p>
       <w:pPr>
@@ -1475,7 +1420,7 @@
           <w:rFonts w:ascii="Consolas" w:hAnsi="Consolas" w:cs="Consolas"/>
           <w:color w:val="444444"/>
         </w:rPr>
-        <w:t xml:space="preserve"> </w:t>
+        <w:t>curiosity2_pic32mzef</w:t>
       </w:r>
       <w:r>
         <w:rPr>
@@ -1483,7 +1428,7 @@
           <w:rFonts w:ascii="Consolas" w:hAnsi="Consolas" w:cs="Consolas"/>
           <w:color w:val="444444"/>
         </w:rPr>
-        <w:t>curiosity2_pic32mzef</w:t>
+        <w:t>\mplab\aws_demos\firmware</w:t>
       </w:r>
       <w:r>
         <w:rPr>
@@ -1493,63 +1438,17 @@
         </w:rPr>
         <w:t>\</w:t>
       </w:r>
-      <w:proofErr w:type="spellStart"/>
+      <w:r>
+        <w:t xml:space="preserve"> </w:t>
+      </w:r>
       <w:r>
         <w:rPr>
           <w:rStyle w:val="HTMLCode"/>
           <w:rFonts w:ascii="Consolas" w:hAnsi="Consolas" w:cs="Consolas"/>
           <w:color w:val="444444"/>
         </w:rPr>
-        <w:t>mplab</w:t>
-      </w:r>
-      <w:proofErr w:type="spellEnd"/>
-      <w:r>
-        <w:rPr>
-          <w:rStyle w:val="HTMLCode"/>
-          <w:rFonts w:ascii="Consolas" w:hAnsi="Consolas" w:cs="Consolas"/>
-          <w:color w:val="444444"/>
-        </w:rPr>
-        <w:t>\</w:t>
-      </w:r>
-      <w:proofErr w:type="spellStart"/>
-      <w:r>
-        <w:rPr>
-          <w:rStyle w:val="HTMLCode"/>
-          <w:rFonts w:ascii="Consolas" w:hAnsi="Consolas" w:cs="Consolas"/>
-          <w:color w:val="444444"/>
-        </w:rPr>
-        <w:t>aws_demos</w:t>
-      </w:r>
-      <w:proofErr w:type="spellEnd"/>
-      <w:r>
-        <w:rPr>
-          <w:rStyle w:val="HTMLCode"/>
-          <w:rFonts w:ascii="Consolas" w:hAnsi="Consolas" w:cs="Consolas"/>
-          <w:color w:val="444444"/>
-        </w:rPr>
-        <w:t>\firmware</w:t>
-      </w:r>
-      <w:r>
-        <w:rPr>
-          <w:rStyle w:val="HTMLCode"/>
-          <w:rFonts w:ascii="Consolas" w:hAnsi="Consolas" w:cs="Consolas"/>
-          <w:color w:val="444444"/>
-        </w:rPr>
-        <w:t>\</w:t>
-      </w:r>
-      <w:r>
-        <w:t xml:space="preserve"> </w:t>
-      </w:r>
-      <w:proofErr w:type="spellStart"/>
-      <w:r>
-        <w:rPr>
-          <w:rStyle w:val="HTMLCode"/>
-          <w:rFonts w:ascii="Consolas" w:hAnsi="Consolas" w:cs="Consolas"/>
-          <w:color w:val="444444"/>
-        </w:rPr>
         <w:t>aws_demos.X</w:t>
       </w:r>
-      <w:proofErr w:type="spellEnd"/>
       <w:r>
         <w:rPr>
           <w:rFonts w:ascii="Helvetica" w:hAnsi="Helvetica" w:cs="Helvetica"/>
@@ -1695,7 +1594,35 @@
           <w:rFonts w:ascii="Helvetica" w:hAnsi="Helvetica" w:cs="Helvetica"/>
           <w:color w:val="444444"/>
         </w:rPr>
-        <w:t xml:space="preserve">The demo kit comes with on-board debugger/programmer, which would be used for Programming/Debugging the Amazon FreeRTOS project. </w:t>
+        <w:t xml:space="preserve">The demo kit comes with </w:t>
+      </w:r>
+      <w:r>
+        <w:rPr>
+          <w:rFonts w:ascii="Helvetica" w:hAnsi="Helvetica" w:cs="Helvetica"/>
+          <w:color w:val="444444"/>
+        </w:rPr>
+        <w:t xml:space="preserve">an </w:t>
+      </w:r>
+      <w:r>
+        <w:rPr>
+          <w:rFonts w:ascii="Helvetica" w:hAnsi="Helvetica" w:cs="Helvetica"/>
+          <w:color w:val="444444"/>
+        </w:rPr>
+        <w:t xml:space="preserve">on-board </w:t>
+      </w:r>
+      <w:r>
+        <w:rPr>
+          <w:rFonts w:ascii="Helvetica" w:hAnsi="Helvetica" w:cs="Helvetica"/>
+          <w:color w:val="444444"/>
+        </w:rPr>
+        <w:t xml:space="preserve">PKoB4 </w:t>
+      </w:r>
+      <w:r>
+        <w:rPr>
+          <w:rFonts w:ascii="Helvetica" w:hAnsi="Helvetica" w:cs="Helvetica"/>
+          <w:color w:val="444444"/>
+        </w:rPr>
+        <w:t xml:space="preserve">debugger/programmer, which would be used for Programming/Debugging the Amazon FreeRTOS project. </w:t>
       </w:r>
     </w:p>
     <w:p>
@@ -1708,8 +1635,6 @@
           <w:color w:val="444444"/>
         </w:rPr>
       </w:pPr>
-      <w:bookmarkStart w:id="0" w:name="_GoBack"/>
-      <w:bookmarkEnd w:id="0"/>
     </w:p>
     <w:p>
       <w:pPr>
@@ -1725,7 +1650,6 @@
           <w:rFonts w:ascii="Helvetica" w:hAnsi="Helvetica" w:cs="Helvetica"/>
           <w:color w:val="007697"/>
         </w:rPr>
-        <w:lastRenderedPageBreak/>
         <w:t>Run the Amazon FreeRTOS Demo Project</w:t>
       </w:r>
     </w:p>
@@ -1770,6 +1694,7 @@
           <w:rFonts w:ascii="Helvetica" w:hAnsi="Helvetica" w:cs="Helvetica"/>
           <w:color w:val="444444"/>
         </w:rPr>
+        <w:lastRenderedPageBreak/>
         <w:t>On the </w:t>
       </w:r>
       <w:r>
@@ -1788,7 +1713,6 @@
         </w:rPr>
         <w:t> tab, right-click the </w:t>
       </w:r>
-      <w:proofErr w:type="spellStart"/>
       <w:r>
         <w:rPr>
           <w:rStyle w:val="HTMLCode"/>
@@ -1797,7 +1721,6 @@
         </w:rPr>
         <w:t>aws_demos</w:t>
       </w:r>
-      <w:proofErr w:type="spellEnd"/>
       <w:r>
         <w:rPr>
           <w:rFonts w:ascii="Helvetica" w:hAnsi="Helvetica" w:cs="Helvetica"/>
@@ -1843,23 +1766,13 @@
         </w:rPr>
         <w:t>When the debugger stops at the breakpoint in </w:t>
       </w:r>
-      <w:proofErr w:type="gramStart"/>
       <w:r>
         <w:rPr>
           <w:rStyle w:val="HTMLCode"/>
           <w:rFonts w:ascii="Consolas" w:hAnsi="Consolas" w:cs="Consolas"/>
           <w:color w:val="444444"/>
         </w:rPr>
-        <w:t>main(</w:t>
-      </w:r>
-      <w:proofErr w:type="gramEnd"/>
-      <w:r>
-        <w:rPr>
-          <w:rStyle w:val="HTMLCode"/>
-          <w:rFonts w:ascii="Consolas" w:hAnsi="Consolas" w:cs="Consolas"/>
-          <w:color w:val="444444"/>
-        </w:rPr>
-        <w:t>)</w:t>
+        <w:t>main()</w:t>
       </w:r>
       <w:r>
         <w:rPr>
@@ -2070,7 +1983,6 @@
         </w:rPr>
         <w:t>, enter </w:t>
       </w:r>
-      <w:proofErr w:type="spellStart"/>
       <w:r>
         <w:rPr>
           <w:rStyle w:val="HTMLCode"/>
@@ -2079,18 +1991,7 @@
           <w:bCs/>
           <w:color w:val="444444"/>
         </w:rPr>
-        <w:t>iotdemo</w:t>
-      </w:r>
-      <w:proofErr w:type="spellEnd"/>
-      <w:r>
-        <w:rPr>
-          <w:rStyle w:val="HTMLCode"/>
-          <w:rFonts w:ascii="Consolas" w:hAnsi="Consolas" w:cs="Consolas"/>
-          <w:b/>
-          <w:bCs/>
-          <w:color w:val="444444"/>
-        </w:rPr>
-        <w:t>/#</w:t>
+        <w:t>iotdemo/#</w:t>
       </w:r>
       <w:r>
         <w:rPr>
@@ -3720,6 +3621,114 @@
       <w:szCs w:val="24"/>
     </w:rPr>
   </w:style>
+  <w:style w:type="paragraph" w:styleId="BalloonText">
+    <w:name w:val="Balloon Text"/>
+    <w:basedOn w:val="Normal"/>
+    <w:link w:val="BalloonTextChar"/>
+    <w:uiPriority w:val="99"/>
+    <w:semiHidden/>
+    <w:unhideWhenUsed/>
+    <w:rsid w:val="00FA5B0F"/>
+    <w:pPr>
+      <w:spacing w:after="0" w:line="240" w:lineRule="auto"/>
+    </w:pPr>
+    <w:rPr>
+      <w:rFonts w:ascii="Times New Roman" w:hAnsi="Times New Roman" w:cs="Times New Roman"/>
+      <w:sz w:val="18"/>
+      <w:szCs w:val="18"/>
+    </w:rPr>
+  </w:style>
+  <w:style w:type="character" w:customStyle="1" w:styleId="BalloonTextChar">
+    <w:name w:val="Balloon Text Char"/>
+    <w:basedOn w:val="DefaultParagraphFont"/>
+    <w:link w:val="BalloonText"/>
+    <w:uiPriority w:val="99"/>
+    <w:semiHidden/>
+    <w:rsid w:val="00FA5B0F"/>
+    <w:rPr>
+      <w:rFonts w:ascii="Times New Roman" w:hAnsi="Times New Roman" w:cs="Times New Roman"/>
+      <w:sz w:val="18"/>
+      <w:szCs w:val="18"/>
+    </w:rPr>
+  </w:style>
+  <w:style w:type="character" w:styleId="CommentReference">
+    <w:name w:val="annotation reference"/>
+    <w:basedOn w:val="DefaultParagraphFont"/>
+    <w:uiPriority w:val="99"/>
+    <w:semiHidden/>
+    <w:unhideWhenUsed/>
+    <w:rsid w:val="00FA5B0F"/>
+    <w:rPr>
+      <w:sz w:val="16"/>
+      <w:szCs w:val="16"/>
+    </w:rPr>
+  </w:style>
+  <w:style w:type="paragraph" w:styleId="CommentText">
+    <w:name w:val="annotation text"/>
+    <w:basedOn w:val="Normal"/>
+    <w:link w:val="CommentTextChar"/>
+    <w:uiPriority w:val="99"/>
+    <w:semiHidden/>
+    <w:unhideWhenUsed/>
+    <w:rsid w:val="00FA5B0F"/>
+    <w:pPr>
+      <w:spacing w:line="240" w:lineRule="auto"/>
+    </w:pPr>
+    <w:rPr>
+      <w:sz w:val="20"/>
+      <w:szCs w:val="20"/>
+    </w:rPr>
+  </w:style>
+  <w:style w:type="character" w:customStyle="1" w:styleId="CommentTextChar">
+    <w:name w:val="Comment Text Char"/>
+    <w:basedOn w:val="DefaultParagraphFont"/>
+    <w:link w:val="CommentText"/>
+    <w:uiPriority w:val="99"/>
+    <w:semiHidden/>
+    <w:rsid w:val="00FA5B0F"/>
+    <w:rPr>
+      <w:sz w:val="20"/>
+      <w:szCs w:val="20"/>
+    </w:rPr>
+  </w:style>
+  <w:style w:type="paragraph" w:styleId="CommentSubject">
+    <w:name w:val="annotation subject"/>
+    <w:basedOn w:val="CommentText"/>
+    <w:next w:val="CommentText"/>
+    <w:link w:val="CommentSubjectChar"/>
+    <w:uiPriority w:val="99"/>
+    <w:semiHidden/>
+    <w:unhideWhenUsed/>
+    <w:rsid w:val="00FA5B0F"/>
+    <w:rPr>
+      <w:b/>
+      <w:bCs/>
+    </w:rPr>
+  </w:style>
+  <w:style w:type="character" w:customStyle="1" w:styleId="CommentSubjectChar">
+    <w:name w:val="Comment Subject Char"/>
+    <w:basedOn w:val="CommentTextChar"/>
+    <w:link w:val="CommentSubject"/>
+    <w:uiPriority w:val="99"/>
+    <w:semiHidden/>
+    <w:rsid w:val="00FA5B0F"/>
+    <w:rPr>
+      <w:b/>
+      <w:bCs/>
+      <w:sz w:val="20"/>
+      <w:szCs w:val="20"/>
+    </w:rPr>
+  </w:style>
+  <w:style w:type="paragraph" w:styleId="Revision">
+    <w:name w:val="Revision"/>
+    <w:hidden/>
+    <w:uiPriority w:val="99"/>
+    <w:semiHidden/>
+    <w:rsid w:val="00C252C0"/>
+    <w:pPr>
+      <w:spacing w:after="0" w:line="240" w:lineRule="auto"/>
+    </w:pPr>
+  </w:style>
 </w:styles>
 </file>
 
@@ -4019,21 +4028,6 @@
 </file>
 
 <file path=customXml/item1.xml><?xml version="1.0" encoding="utf-8"?>
-<?mso-contentType ?>
-<FormTemplates xmlns="http://schemas.microsoft.com/sharepoint/v3/contenttype/forms">
-  <Display>DocumentLibraryForm</Display>
-  <Edit>DocumentLibraryForm</Edit>
-  <New>DocumentLibraryForm</New>
-</FormTemplates>
-</file>
-
-<file path=customXml/item2.xml><?xml version="1.0" encoding="utf-8"?>
-<p:properties xmlns:p="http://schemas.microsoft.com/office/2006/metadata/properties" xmlns:xsi="http://www.w3.org/2001/XMLSchema-instance" xmlns:pc="http://schemas.microsoft.com/office/infopath/2007/PartnerControls">
-  <documentManagement/>
-</p:properties>
-</file>
-
-<file path=customXml/item3.xml><?xml version="1.0" encoding="utf-8"?>
 <ct:contentTypeSchema xmlns:ct="http://schemas.microsoft.com/office/2006/metadata/contentType" xmlns:ma="http://schemas.microsoft.com/office/2006/metadata/properties/metaAttributes" ct:_="" ma:_="" ma:contentTypeName="Document" ma:contentTypeID="0x010100AFD3EACE90D7BC4C9A9F74E4B5E19967" ma:contentTypeVersion="7" ma:contentTypeDescription="Create a new document." ma:contentTypeScope="" ma:versionID="54eef6560c281393a22a43cf1fdd1fd1">
   <xsd:schema xmlns:xsd="http://www.w3.org/2001/XMLSchema" xmlns:xs="http://www.w3.org/2001/XMLSchema" xmlns:p="http://schemas.microsoft.com/office/2006/metadata/properties" xmlns:ns3="a63b32b0-bdc6-4735-b631-43a9787fb257" xmlns:ns4="0818a05b-2c38-4830-aef6-b4001d8fcb41" targetNamespace="http://schemas.microsoft.com/office/2006/metadata/properties" ma:root="true" ma:fieldsID="02adba987cfbfaa6dc08dbce0bf254a9" ns3:_="" ns4:_="">
     <xsd:import namespace="a63b32b0-bdc6-4735-b631-43a9787fb257"/>
@@ -4218,24 +4212,22 @@
 </ct:contentTypeSchema>
 </file>
 
-<file path=customXml/itemProps1.xml><?xml version="1.0" encoding="utf-8"?>
-<ds:datastoreItem xmlns:ds="http://schemas.openxmlformats.org/officeDocument/2006/customXml" ds:itemID="{551CDCAF-464B-4F21-AE74-3803B14A3903}">
-  <ds:schemaRefs>
-    <ds:schemaRef ds:uri="http://schemas.microsoft.com/sharepoint/v3/contenttype/forms"/>
-  </ds:schemaRefs>
-</ds:datastoreItem>
+<file path=customXml/item2.xml><?xml version="1.0" encoding="utf-8"?>
+<p:properties xmlns:p="http://schemas.microsoft.com/office/2006/metadata/properties" xmlns:xsi="http://www.w3.org/2001/XMLSchema-instance" xmlns:pc="http://schemas.microsoft.com/office/infopath/2007/PartnerControls">
+  <documentManagement/>
+</p:properties>
 </file>
 
-<file path=customXml/itemProps2.xml><?xml version="1.0" encoding="utf-8"?>
-<ds:datastoreItem xmlns:ds="http://schemas.openxmlformats.org/officeDocument/2006/customXml" ds:itemID="{20DBEA3D-63DA-4987-9CA0-C5A767BCD8C7}">
-  <ds:schemaRefs>
-    <ds:schemaRef ds:uri="http://schemas.microsoft.com/office/2006/metadata/properties"/>
-    <ds:schemaRef ds:uri="http://schemas.microsoft.com/office/infopath/2007/PartnerControls"/>
-  </ds:schemaRefs>
-</ds:datastoreItem>
+<file path=customXml/item3.xml><?xml version="1.0" encoding="utf-8"?>
+<?mso-contentType ?>
+<FormTemplates xmlns="http://schemas.microsoft.com/sharepoint/v3/contenttype/forms">
+  <Display>DocumentLibraryForm</Display>
+  <Edit>DocumentLibraryForm</Edit>
+  <New>DocumentLibraryForm</New>
+</FormTemplates>
 </file>
 
-<file path=customXml/itemProps3.xml><?xml version="1.0" encoding="utf-8"?>
+<file path=customXml/itemProps1.xml><?xml version="1.0" encoding="utf-8"?>
 <ds:datastoreItem xmlns:ds="http://schemas.openxmlformats.org/officeDocument/2006/customXml" ds:itemID="{3AD0E9CC-3C3E-4DF7-844E-B64CCBB9E475}">
   <ds:schemaRefs>
     <ds:schemaRef ds:uri="http://schemas.microsoft.com/office/2006/metadata/contentType"/>
@@ -4252,4 +4244,21 @@
     <ds:schemaRef ds:uri="http://schemas.microsoft.com/internal/obd"/>
   </ds:schemaRefs>
 </ds:datastoreItem>
+</file>
+
+<file path=customXml/itemProps2.xml><?xml version="1.0" encoding="utf-8"?>
+<ds:datastoreItem xmlns:ds="http://schemas.openxmlformats.org/officeDocument/2006/customXml" ds:itemID="{20DBEA3D-63DA-4987-9CA0-C5A767BCD8C7}">
+  <ds:schemaRefs>
+    <ds:schemaRef ds:uri="http://schemas.microsoft.com/office/2006/metadata/properties"/>
+    <ds:schemaRef ds:uri="http://schemas.microsoft.com/office/infopath/2007/PartnerControls"/>
+  </ds:schemaRefs>
+</ds:datastoreItem>
+</file>
+
+<file path=customXml/itemProps3.xml><?xml version="1.0" encoding="utf-8"?>
+<ds:datastoreItem xmlns:ds="http://schemas.openxmlformats.org/officeDocument/2006/customXml" ds:itemID="{551CDCAF-464B-4F21-AE74-3803B14A3903}">
+  <ds:schemaRefs>
+    <ds:schemaRef ds:uri="http://schemas.microsoft.com/sharepoint/v3/contenttype/forms"/>
+  </ds:schemaRefs>
+</ds:datastoreItem>
 </file>
</xml_diff>

<commit_message>
Updated Getting started Guide in HTML (along with formatting + consistency). MH3-24310-GSG
</commit_message>
<xml_diff>
--- a/Getting Started with the Microchip Curiosity PIC32MZEF 2.0.docx
+++ b/Getting Started with the Microchip Curiosity PIC32MZEF 2.0.docx
@@ -12,6 +12,8 @@
           <w:u w:val="single"/>
         </w:rPr>
       </w:pPr>
+      <w:bookmarkStart w:id="0" w:name="_GoBack"/>
+      <w:bookmarkEnd w:id="0"/>
       <w:r>
         <w:rPr>
           <w:b/>
@@ -108,8 +110,6 @@
       </w:r>
     </w:p>
     <w:p>
-      <w:bookmarkStart w:id="0" w:name="_GoBack"/>
-      <w:bookmarkEnd w:id="0"/>
       <w:r>
         <w:t xml:space="preserve">• </w:t>
       </w:r>
@@ -130,11 +130,19 @@
         <w:t xml:space="preserve">• </w:t>
       </w:r>
       <w:hyperlink r:id="rId9" w:history="1">
+        <w:proofErr w:type="spellStart"/>
         <w:r>
           <w:rPr>
             <w:rStyle w:val="Hyperlink"/>
           </w:rPr>
-          <w:t>MikroElectronika USB UART click Board</w:t>
+          <w:t>MikroElectronika</w:t>
+        </w:r>
+        <w:proofErr w:type="spellEnd"/>
+        <w:r>
+          <w:rPr>
+            <w:rStyle w:val="Hyperlink"/>
+          </w:rPr>
+          <w:t xml:space="preserve"> USB UART click Board</w:t>
         </w:r>
       </w:hyperlink>
       <w:r>
@@ -288,12 +296,21 @@
         <w:t xml:space="preserve">From the </w:t>
       </w:r>
       <w:hyperlink r:id="rId13" w:history="1">
+        <w:proofErr w:type="spellStart"/>
         <w:r>
           <w:rPr>
             <w:rStyle w:val="Hyperlink"/>
             <w:rFonts w:ascii="Helvetica" w:hAnsi="Helvetica" w:cs="Helvetica"/>
           </w:rPr>
-          <w:t>MicrochipTech repository</w:t>
+          <w:t>MicrochipTech</w:t>
+        </w:r>
+        <w:proofErr w:type="spellEnd"/>
+        <w:r>
+          <w:rPr>
+            <w:rStyle w:val="Hyperlink"/>
+            <w:rFonts w:ascii="Helvetica" w:hAnsi="Helvetica" w:cs="Helvetica"/>
+          </w:rPr>
+          <w:t xml:space="preserve"> repository</w:t>
         </w:r>
       </w:hyperlink>
       <w:r>
@@ -308,8 +325,17 @@
           <w:rFonts w:ascii="Helvetica" w:hAnsi="Helvetica" w:cs="Helvetica"/>
           <w:color w:val="444444"/>
         </w:rPr>
-        <w:t>amazon-freertos</w:t>
-      </w:r>
+        <w:t>amazon-</w:t>
+      </w:r>
+      <w:proofErr w:type="spellStart"/>
+      <w:r>
+        <w:rPr>
+          <w:rFonts w:ascii="Helvetica" w:hAnsi="Helvetica" w:cs="Helvetica"/>
+          <w:color w:val="444444"/>
+        </w:rPr>
+        <w:t>freertos</w:t>
+      </w:r>
+      <w:proofErr w:type="spellEnd"/>
       <w:r>
         <w:rPr>
           <w:rFonts w:ascii="Helvetica" w:hAnsi="Helvetica" w:cs="Helvetica"/>
@@ -322,7 +348,23 @@
           <w:rFonts w:ascii="Helvetica" w:hAnsi="Helvetica" w:cs="Helvetica"/>
           <w:color w:val="444444"/>
         </w:rPr>
-        <w:t>(mchpdev branch)</w:t>
+        <w:t>(</w:t>
+      </w:r>
+      <w:proofErr w:type="spellStart"/>
+      <w:r>
+        <w:rPr>
+          <w:rFonts w:ascii="Helvetica" w:hAnsi="Helvetica" w:cs="Helvetica"/>
+          <w:color w:val="444444"/>
+        </w:rPr>
+        <w:t>mchpdev</w:t>
+      </w:r>
+      <w:proofErr w:type="spellEnd"/>
+      <w:r>
+        <w:rPr>
+          <w:rFonts w:ascii="Helvetica" w:hAnsi="Helvetica" w:cs="Helvetica"/>
+          <w:color w:val="444444"/>
+        </w:rPr>
+        <w:t xml:space="preserve"> branch)</w:t>
       </w:r>
       <w:r>
         <w:rPr>
@@ -346,7 +388,29 @@
           <w:iCs/>
           <w:color w:val="FF0000"/>
         </w:rPr>
-        <w:t>&lt;amazon-freertos&gt;</w:t>
+        <w:t>&lt;amazon-</w:t>
+      </w:r>
+      <w:proofErr w:type="spellStart"/>
+      <w:r>
+        <w:rPr>
+          <w:rStyle w:val="HTMLCode"/>
+          <w:rFonts w:ascii="Consolas" w:hAnsi="Consolas" w:cs="Consolas"/>
+          <w:i/>
+          <w:iCs/>
+          <w:color w:val="FF0000"/>
+        </w:rPr>
+        <w:t>freertos</w:t>
+      </w:r>
+      <w:proofErr w:type="spellEnd"/>
+      <w:r>
+        <w:rPr>
+          <w:rStyle w:val="HTMLCode"/>
+          <w:rFonts w:ascii="Consolas" w:hAnsi="Consolas" w:cs="Consolas"/>
+          <w:i/>
+          <w:iCs/>
+          <w:color w:val="FF0000"/>
+        </w:rPr>
+        <w:t>&gt;</w:t>
       </w:r>
       <w:r>
         <w:rPr>
@@ -393,26 +457,13 @@
           <w:color w:val="444444"/>
         </w:rPr>
       </w:pPr>
-    </w:p>
-    <w:p>
-      <w:pPr>
-        <w:pStyle w:val="aws-note"/>
-        <w:shd w:val="clear" w:color="auto" w:fill="FFFFFF"/>
-        <w:spacing w:before="120" w:beforeAutospacing="0" w:after="0" w:afterAutospacing="0" w:line="360" w:lineRule="atLeast"/>
+      <w:r>
         <w:rPr>
           <w:rFonts w:ascii="Helvetica" w:hAnsi="Helvetica" w:cs="Helvetica"/>
           <w:b/>
           <w:bCs/>
           <w:color w:val="444444"/>
         </w:rPr>
-      </w:pPr>
-      <w:r>
-        <w:rPr>
-          <w:rFonts w:ascii="Helvetica" w:hAnsi="Helvetica" w:cs="Helvetica"/>
-          <w:b/>
-          <w:bCs/>
-          <w:color w:val="444444"/>
-        </w:rPr>
         <w:t>Important</w:t>
       </w:r>
     </w:p>
@@ -448,7 +499,6 @@
         <w:t xml:space="preserve"> characters long.</w:t>
       </w:r>
     </w:p>
-    <w:p/>
     <w:p>
       <w:pPr>
         <w:shd w:val="clear" w:color="auto" w:fill="FFFFFF"/>
@@ -463,12 +513,7 @@
           <w:szCs w:val="27"/>
         </w:rPr>
       </w:pPr>
-    </w:p>
-    <w:p>
-      <w:pPr>
-        <w:shd w:val="clear" w:color="auto" w:fill="FFFFFF"/>
-        <w:spacing w:before="240" w:after="240" w:line="240" w:lineRule="auto"/>
-        <w:outlineLvl w:val="1"/>
+      <w:r>
         <w:rPr>
           <w:rFonts w:ascii="Helvetica" w:eastAsia="Times New Roman" w:hAnsi="Helvetica" w:cs="Helvetica"/>
           <w:b/>
@@ -477,16 +522,6 @@
           <w:sz w:val="27"/>
           <w:szCs w:val="27"/>
         </w:rPr>
-      </w:pPr>
-      <w:r>
-        <w:rPr>
-          <w:rFonts w:ascii="Helvetica" w:eastAsia="Times New Roman" w:hAnsi="Helvetica" w:cs="Helvetica"/>
-          <w:b/>
-          <w:bCs/>
-          <w:color w:val="CC6600"/>
-          <w:sz w:val="27"/>
-          <w:szCs w:val="27"/>
-        </w:rPr>
         <w:t>Overview</w:t>
       </w:r>
     </w:p>
@@ -508,7 +543,6 @@
           <w:sz w:val="24"/>
           <w:szCs w:val="24"/>
         </w:rPr>
-        <w:lastRenderedPageBreak/>
         <w:t>This tutorial contains instructions for the following getting started steps:</w:t>
       </w:r>
     </w:p>
@@ -696,7 +730,39 @@
           <w:rFonts w:ascii="Helvetica" w:hAnsi="Helvetica" w:cs="Helvetica"/>
           <w:color w:val="444444"/>
         </w:rPr>
-        <w:t>Connect the MikroElectronika USB UART click Board to the microBUS 1 connector on the Microchip 2.0 Curiosity PIC32MZ EF 2.0.</w:t>
+        <w:t xml:space="preserve">Connect the </w:t>
+      </w:r>
+      <w:proofErr w:type="spellStart"/>
+      <w:r>
+        <w:rPr>
+          <w:rFonts w:ascii="Helvetica" w:hAnsi="Helvetica" w:cs="Helvetica"/>
+          <w:color w:val="444444"/>
+        </w:rPr>
+        <w:t>MikroElectronika</w:t>
+      </w:r>
+      <w:proofErr w:type="spellEnd"/>
+      <w:r>
+        <w:rPr>
+          <w:rFonts w:ascii="Helvetica" w:hAnsi="Helvetica" w:cs="Helvetica"/>
+          <w:color w:val="444444"/>
+        </w:rPr>
+        <w:t xml:space="preserve"> USB UART click Board to the </w:t>
+      </w:r>
+      <w:proofErr w:type="spellStart"/>
+      <w:r>
+        <w:rPr>
+          <w:rFonts w:ascii="Helvetica" w:hAnsi="Helvetica" w:cs="Helvetica"/>
+          <w:color w:val="444444"/>
+        </w:rPr>
+        <w:t>microBUS</w:t>
+      </w:r>
+      <w:proofErr w:type="spellEnd"/>
+      <w:r>
+        <w:rPr>
+          <w:rFonts w:ascii="Helvetica" w:hAnsi="Helvetica" w:cs="Helvetica"/>
+          <w:color w:val="444444"/>
+        </w:rPr>
+        <w:t xml:space="preserve"> 1 connector on the Microchip 2.0 Curiosity PIC32MZ EF 2.0.</w:t>
       </w:r>
     </w:p>
     <w:p>
@@ -740,7 +806,23 @@
           <w:rFonts w:ascii="Helvetica" w:hAnsi="Helvetica" w:cs="Helvetica"/>
           <w:color w:val="444444"/>
         </w:rPr>
-        <w:t>Connect the MikroElectronika USB UART click Board to your computer using a USB A to USB mini-B cable.</w:t>
+        <w:t xml:space="preserve">Connect the </w:t>
+      </w:r>
+      <w:proofErr w:type="spellStart"/>
+      <w:r>
+        <w:rPr>
+          <w:rFonts w:ascii="Helvetica" w:hAnsi="Helvetica" w:cs="Helvetica"/>
+          <w:color w:val="444444"/>
+        </w:rPr>
+        <w:t>MikroElectronika</w:t>
+      </w:r>
+      <w:proofErr w:type="spellEnd"/>
+      <w:r>
+        <w:rPr>
+          <w:rFonts w:ascii="Helvetica" w:hAnsi="Helvetica" w:cs="Helvetica"/>
+          <w:color w:val="444444"/>
+        </w:rPr>
+        <w:t xml:space="preserve"> USB UART click Board to your computer using a USB A to USB mini-B cable.</w:t>
       </w:r>
     </w:p>
     <w:p>
@@ -1046,7 +1128,6 @@
           <w:rFonts w:ascii="Helvetica" w:hAnsi="Helvetica" w:cs="Helvetica"/>
           <w:color w:val="444444"/>
         </w:rPr>
-        <w:lastRenderedPageBreak/>
         <w:t>Install the MPLAB XC32 Compiler:</w:t>
       </w:r>
     </w:p>
@@ -1188,8 +1269,17 @@
           <w:rFonts w:ascii="Helvetica" w:hAnsi="Helvetica" w:cs="Helvetica"/>
           <w:color w:val="444444"/>
         </w:rPr>
-        <w:t>Data: 8 bit</w:t>
-      </w:r>
+        <w:t xml:space="preserve">Data: 8 </w:t>
+      </w:r>
+      <w:proofErr w:type="gramStart"/>
+      <w:r>
+        <w:rPr>
+          <w:rFonts w:ascii="Helvetica" w:hAnsi="Helvetica" w:cs="Helvetica"/>
+          <w:color w:val="444444"/>
+        </w:rPr>
+        <w:t>bit</w:t>
+      </w:r>
+      <w:proofErr w:type="gramEnd"/>
     </w:p>
     <w:p>
       <w:pPr>
@@ -1441,6 +1531,7 @@
       <w:r>
         <w:t xml:space="preserve"> </w:t>
       </w:r>
+      <w:proofErr w:type="spellStart"/>
       <w:r>
         <w:rPr>
           <w:rStyle w:val="HTMLCode"/>
@@ -1449,6 +1540,7 @@
         </w:rPr>
         <w:t>aws_demos.X</w:t>
       </w:r>
+      <w:proofErr w:type="spellEnd"/>
       <w:r>
         <w:rPr>
           <w:rFonts w:ascii="Helvetica" w:hAnsi="Helvetica" w:cs="Helvetica"/>
@@ -1694,7 +1786,6 @@
           <w:rFonts w:ascii="Helvetica" w:hAnsi="Helvetica" w:cs="Helvetica"/>
           <w:color w:val="444444"/>
         </w:rPr>
-        <w:lastRenderedPageBreak/>
         <w:t>On the </w:t>
       </w:r>
       <w:r>
@@ -1713,6 +1804,7 @@
         </w:rPr>
         <w:t> tab, right-click the </w:t>
       </w:r>
+      <w:proofErr w:type="spellStart"/>
       <w:r>
         <w:rPr>
           <w:rStyle w:val="HTMLCode"/>
@@ -1721,6 +1813,7 @@
         </w:rPr>
         <w:t>aws_demos</w:t>
       </w:r>
+      <w:proofErr w:type="spellEnd"/>
       <w:r>
         <w:rPr>
           <w:rFonts w:ascii="Helvetica" w:hAnsi="Helvetica" w:cs="Helvetica"/>
@@ -1766,13 +1859,23 @@
         </w:rPr>
         <w:t>When the debugger stops at the breakpoint in </w:t>
       </w:r>
+      <w:proofErr w:type="gramStart"/>
       <w:r>
         <w:rPr>
           <w:rStyle w:val="HTMLCode"/>
           <w:rFonts w:ascii="Consolas" w:hAnsi="Consolas" w:cs="Consolas"/>
           <w:color w:val="444444"/>
         </w:rPr>
-        <w:t>main()</w:t>
+        <w:t>main(</w:t>
+      </w:r>
+      <w:proofErr w:type="gramEnd"/>
+      <w:r>
+        <w:rPr>
+          <w:rStyle w:val="HTMLCode"/>
+          <w:rFonts w:ascii="Consolas" w:hAnsi="Consolas" w:cs="Consolas"/>
+          <w:color w:val="444444"/>
+        </w:rPr>
+        <w:t>)</w:t>
       </w:r>
       <w:r>
         <w:rPr>
@@ -1983,6 +2086,7 @@
         </w:rPr>
         <w:t>, enter </w:t>
       </w:r>
+      <w:proofErr w:type="spellStart"/>
       <w:r>
         <w:rPr>
           <w:rStyle w:val="HTMLCode"/>
@@ -1991,7 +2095,18 @@
           <w:bCs/>
           <w:color w:val="444444"/>
         </w:rPr>
-        <w:t>iotdemo/#</w:t>
+        <w:t>iotdemo</w:t>
+      </w:r>
+      <w:proofErr w:type="spellEnd"/>
+      <w:r>
+        <w:rPr>
+          <w:rStyle w:val="HTMLCode"/>
+          <w:rFonts w:ascii="Consolas" w:hAnsi="Consolas" w:cs="Consolas"/>
+          <w:b/>
+          <w:bCs/>
+          <w:color w:val="444444"/>
+        </w:rPr>
+        <w:t>/#</w:t>
       </w:r>
       <w:r>
         <w:rPr>
@@ -4028,6 +4143,21 @@
 </file>
 
 <file path=customXml/item1.xml><?xml version="1.0" encoding="utf-8"?>
+<?mso-contentType ?>
+<FormTemplates xmlns="http://schemas.microsoft.com/sharepoint/v3/contenttype/forms">
+  <Display>DocumentLibraryForm</Display>
+  <Edit>DocumentLibraryForm</Edit>
+  <New>DocumentLibraryForm</New>
+</FormTemplates>
+</file>
+
+<file path=customXml/item2.xml><?xml version="1.0" encoding="utf-8"?>
+<p:properties xmlns:p="http://schemas.microsoft.com/office/2006/metadata/properties" xmlns:xsi="http://www.w3.org/2001/XMLSchema-instance" xmlns:pc="http://schemas.microsoft.com/office/infopath/2007/PartnerControls">
+  <documentManagement/>
+</p:properties>
+</file>
+
+<file path=customXml/item3.xml><?xml version="1.0" encoding="utf-8"?>
 <ct:contentTypeSchema xmlns:ct="http://schemas.microsoft.com/office/2006/metadata/contentType" xmlns:ma="http://schemas.microsoft.com/office/2006/metadata/properties/metaAttributes" ct:_="" ma:_="" ma:contentTypeName="Document" ma:contentTypeID="0x010100AFD3EACE90D7BC4C9A9F74E4B5E19967" ma:contentTypeVersion="7" ma:contentTypeDescription="Create a new document." ma:contentTypeScope="" ma:versionID="54eef6560c281393a22a43cf1fdd1fd1">
   <xsd:schema xmlns:xsd="http://www.w3.org/2001/XMLSchema" xmlns:xs="http://www.w3.org/2001/XMLSchema" xmlns:p="http://schemas.microsoft.com/office/2006/metadata/properties" xmlns:ns3="a63b32b0-bdc6-4735-b631-43a9787fb257" xmlns:ns4="0818a05b-2c38-4830-aef6-b4001d8fcb41" targetNamespace="http://schemas.microsoft.com/office/2006/metadata/properties" ma:root="true" ma:fieldsID="02adba987cfbfaa6dc08dbce0bf254a9" ns3:_="" ns4:_="">
     <xsd:import namespace="a63b32b0-bdc6-4735-b631-43a9787fb257"/>
@@ -4212,22 +4342,24 @@
 </ct:contentTypeSchema>
 </file>
 
-<file path=customXml/item2.xml><?xml version="1.0" encoding="utf-8"?>
-<p:properties xmlns:p="http://schemas.microsoft.com/office/2006/metadata/properties" xmlns:xsi="http://www.w3.org/2001/XMLSchema-instance" xmlns:pc="http://schemas.microsoft.com/office/infopath/2007/PartnerControls">
-  <documentManagement/>
-</p:properties>
+<file path=customXml/itemProps1.xml><?xml version="1.0" encoding="utf-8"?>
+<ds:datastoreItem xmlns:ds="http://schemas.openxmlformats.org/officeDocument/2006/customXml" ds:itemID="{551CDCAF-464B-4F21-AE74-3803B14A3903}">
+  <ds:schemaRefs>
+    <ds:schemaRef ds:uri="http://schemas.microsoft.com/sharepoint/v3/contenttype/forms"/>
+  </ds:schemaRefs>
+</ds:datastoreItem>
 </file>
 
-<file path=customXml/item3.xml><?xml version="1.0" encoding="utf-8"?>
-<?mso-contentType ?>
-<FormTemplates xmlns="http://schemas.microsoft.com/sharepoint/v3/contenttype/forms">
-  <Display>DocumentLibraryForm</Display>
-  <Edit>DocumentLibraryForm</Edit>
-  <New>DocumentLibraryForm</New>
-</FormTemplates>
+<file path=customXml/itemProps2.xml><?xml version="1.0" encoding="utf-8"?>
+<ds:datastoreItem xmlns:ds="http://schemas.openxmlformats.org/officeDocument/2006/customXml" ds:itemID="{20DBEA3D-63DA-4987-9CA0-C5A767BCD8C7}">
+  <ds:schemaRefs>
+    <ds:schemaRef ds:uri="http://schemas.microsoft.com/office/2006/metadata/properties"/>
+    <ds:schemaRef ds:uri="http://schemas.microsoft.com/office/infopath/2007/PartnerControls"/>
+  </ds:schemaRefs>
+</ds:datastoreItem>
 </file>
 
-<file path=customXml/itemProps1.xml><?xml version="1.0" encoding="utf-8"?>
+<file path=customXml/itemProps3.xml><?xml version="1.0" encoding="utf-8"?>
 <ds:datastoreItem xmlns:ds="http://schemas.openxmlformats.org/officeDocument/2006/customXml" ds:itemID="{3AD0E9CC-3C3E-4DF7-844E-B64CCBB9E475}">
   <ds:schemaRefs>
     <ds:schemaRef ds:uri="http://schemas.microsoft.com/office/2006/metadata/contentType"/>
@@ -4244,21 +4376,4 @@
     <ds:schemaRef ds:uri="http://schemas.microsoft.com/internal/obd"/>
   </ds:schemaRefs>
 </ds:datastoreItem>
-</file>
-
-<file path=customXml/itemProps2.xml><?xml version="1.0" encoding="utf-8"?>
-<ds:datastoreItem xmlns:ds="http://schemas.openxmlformats.org/officeDocument/2006/customXml" ds:itemID="{20DBEA3D-63DA-4987-9CA0-C5A767BCD8C7}">
-  <ds:schemaRefs>
-    <ds:schemaRef ds:uri="http://schemas.microsoft.com/office/2006/metadata/properties"/>
-    <ds:schemaRef ds:uri="http://schemas.microsoft.com/office/infopath/2007/PartnerControls"/>
-  </ds:schemaRefs>
-</ds:datastoreItem>
-</file>
-
-<file path=customXml/itemProps3.xml><?xml version="1.0" encoding="utf-8"?>
-<ds:datastoreItem xmlns:ds="http://schemas.openxmlformats.org/officeDocument/2006/customXml" ds:itemID="{551CDCAF-464B-4F21-AE74-3803B14A3903}">
-  <ds:schemaRefs>
-    <ds:schemaRef ds:uri="http://schemas.microsoft.com/sharepoint/v3/contenttype/forms"/>
-  </ds:schemaRefs>
-</ds:datastoreItem>
 </file>
</xml_diff>